<commit_message>
Termo de abertura e Doc de requisitos terminados
</commit_message>
<xml_diff>
--- a/01-TERMO DE ABERTURA ACADEMIA.docx
+++ b/01-TERMO DE ABERTURA ACADEMIA.docx
@@ -1935,6 +1935,26 @@
       </w:r>
       <w:proofErr w:type="spellEnd"/>
       <w:proofErr w:type="gramEnd"/>
+      <w:r>
+        <w:rPr>
+          <w:rFonts w:cstheme="minorHAnsi"/>
+        </w:rPr>
+        <w:t xml:space="preserve">, </w:t>
+      </w:r>
+      <w:proofErr w:type="spellStart"/>
+      <w:r>
+        <w:rPr>
+          <w:rFonts w:cstheme="minorHAnsi"/>
+        </w:rPr>
+        <w:t>TypeScript</w:t>
+      </w:r>
+      <w:proofErr w:type="spellEnd"/>
+      <w:r>
+        <w:rPr>
+          <w:rFonts w:cstheme="minorHAnsi"/>
+        </w:rPr>
+        <w:t>.</w:t>
+      </w:r>
     </w:p>
     <w:p>
       <w:pPr>
@@ -1969,6 +1989,73 @@
           <w:color w:val="000000"/>
         </w:rPr>
         <w:t xml:space="preserve">: Node </w:t>
+      </w:r>
+      <w:proofErr w:type="spellStart"/>
+      <w:r>
+        <w:rPr>
+          <w:rFonts w:eastAsia="Times New Roman" w:cstheme="minorHAnsi"/>
+          <w:color w:val="000000"/>
+        </w:rPr>
+        <w:t>Js</w:t>
+      </w:r>
+      <w:proofErr w:type="spellEnd"/>
+      <w:r>
+        <w:rPr>
+          <w:rFonts w:eastAsia="Times New Roman" w:cstheme="minorHAnsi"/>
+          <w:color w:val="000000"/>
+        </w:rPr>
+        <w:t>.</w:t>
+      </w:r>
+    </w:p>
+    <w:p>
+      <w:pPr>
+        <w:pStyle w:val="PargrafodaLista"/>
+        <w:numPr>
+          <w:ilvl w:val="0"/>
+          <w:numId w:val="6"/>
+        </w:numPr>
+        <w:rPr>
+          <w:rFonts w:cstheme="minorHAnsi"/>
+        </w:rPr>
+      </w:pPr>
+      <w:r>
+        <w:rPr>
+          <w:rFonts w:eastAsia="Times New Roman" w:cstheme="minorHAnsi"/>
+          <w:color w:val="000000"/>
+        </w:rPr>
+        <w:t>Framework front-</w:t>
+      </w:r>
+      <w:proofErr w:type="spellStart"/>
+      <w:r>
+        <w:rPr>
+          <w:rFonts w:eastAsia="Times New Roman" w:cstheme="minorHAnsi"/>
+          <w:color w:val="000000"/>
+        </w:rPr>
+        <w:t>end</w:t>
+      </w:r>
+      <w:proofErr w:type="spellEnd"/>
+      <w:r>
+        <w:rPr>
+          <w:rFonts w:eastAsia="Times New Roman" w:cstheme="minorHAnsi"/>
+          <w:color w:val="000000"/>
+        </w:rPr>
+        <w:t xml:space="preserve">: </w:t>
+      </w:r>
+      <w:proofErr w:type="spellStart"/>
+      <w:r>
+        <w:rPr>
+          <w:rFonts w:eastAsia="Times New Roman" w:cstheme="minorHAnsi"/>
+          <w:color w:val="000000"/>
+        </w:rPr>
+        <w:t>React</w:t>
+      </w:r>
+      <w:proofErr w:type="spellEnd"/>
+      <w:r>
+        <w:rPr>
+          <w:rFonts w:eastAsia="Times New Roman" w:cstheme="minorHAnsi"/>
+          <w:color w:val="000000"/>
+        </w:rPr>
+        <w:t xml:space="preserve"> </w:t>
       </w:r>
       <w:proofErr w:type="spellStart"/>
       <w:r>
@@ -2179,14 +2266,14 @@
           <w:rFonts w:eastAsia="Times New Roman" w:cstheme="minorHAnsi"/>
           <w:color w:val="000000"/>
         </w:rPr>
-        <w:t>Excesso de solicitações de funcionalidades</w:t>
+        <w:t xml:space="preserve">Excesso de </w:t>
       </w:r>
       <w:r>
         <w:rPr>
           <w:rFonts w:eastAsia="Times New Roman" w:cstheme="minorHAnsi"/>
           <w:color w:val="000000"/>
         </w:rPr>
-        <w:br/>
+        <w:t>solicitações de funcionalidades</w:t>
       </w:r>
       <w:r>
         <w:rPr>
@@ -2194,14 +2281,6 @@
           <w:color w:val="000000"/>
         </w:rPr>
         <w:br/>
-      </w:r>
-      <w:r>
-        <w:rPr>
-          <w:rFonts w:eastAsia="Times New Roman" w:cstheme="minorHAnsi"/>
-          <w:color w:val="000000"/>
-        </w:rPr>
-        <w:br/>
-        <w:t xml:space="preserve"> </w:t>
       </w:r>
     </w:p>
     <w:p>
@@ -2260,6 +2339,41 @@
     </w:p>
     <w:p>
       <w:pPr>
+        <w:pBdr>
+          <w:top w:val="nil"/>
+          <w:left w:val="nil"/>
+          <w:bottom w:val="nil"/>
+          <w:right w:val="nil"/>
+          <w:between w:val="nil"/>
+        </w:pBdr>
+        <w:spacing w:after="0" w:line="240" w:lineRule="auto"/>
+        <w:jc w:val="both"/>
+        <w:rPr>
+          <w:rFonts w:eastAsia="Times New Roman" w:cstheme="minorHAnsi"/>
+          <w:color w:val="000000"/>
+        </w:rPr>
+      </w:pPr>
+    </w:p>
+    <w:p>
+      <w:pPr>
+        <w:pBdr>
+          <w:top w:val="nil"/>
+          <w:left w:val="nil"/>
+          <w:bottom w:val="nil"/>
+          <w:right w:val="nil"/>
+          <w:between w:val="nil"/>
+        </w:pBdr>
+        <w:spacing w:after="0" w:line="240" w:lineRule="auto"/>
+        <w:jc w:val="both"/>
+        <w:rPr>
+          <w:rFonts w:cstheme="minorHAnsi"/>
+        </w:rPr>
+      </w:pPr>
+      <w:bookmarkStart w:id="0" w:name="_GoBack"/>
+      <w:bookmarkEnd w:id="0"/>
+    </w:p>
+    <w:p>
+      <w:pPr>
         <w:numPr>
           <w:ilvl w:val="0"/>
           <w:numId w:val="12"/>
@@ -2282,6 +2396,7 @@
           <w:rFonts w:eastAsia="Times New Roman" w:cstheme="minorHAnsi"/>
           <w:color w:val="000000"/>
         </w:rPr>
+        <w:lastRenderedPageBreak/>
         <w:t>Saída inesperada de um membro da equipe.</w:t>
       </w:r>
     </w:p>
@@ -2336,7 +2451,6 @@
           <w:rFonts w:eastAsia="Times New Roman" w:cstheme="minorHAnsi"/>
           <w:color w:val="000000"/>
         </w:rPr>
-        <w:lastRenderedPageBreak/>
         <w:t>Falta de conhecimento técnico da equipe num determinado requisito.</w:t>
       </w:r>
     </w:p>
@@ -2584,8 +2698,6 @@
         </w:rPr>
         <w:t>Desastres da natureza.</w:t>
       </w:r>
-      <w:bookmarkStart w:id="0" w:name="_GoBack"/>
-      <w:bookmarkEnd w:id="0"/>
     </w:p>
     <w:p>
       <w:pPr>

</xml_diff>